<commit_message>
ajout du système de notes, its done
</commit_message>
<xml_diff>
--- a/documentation/todoList1.docx
+++ b/documentation/todoList1.docx
@@ -54,49 +54,84 @@
         <w:t>donnée</w:t>
       </w:r>
       <w:proofErr w:type="gramEnd"/>
+      <w:r>
+        <w:t xml:space="preserve"> </w:t>
+      </w:r>
+      <w:r>
+        <w:rPr>
+          <w:color w:val="000000" w:themeColor="text1"/>
+          <w:highlight w:val="green"/>
+        </w:rPr>
+        <w:t>fait</w:t>
+      </w:r>
     </w:p>
     <w:p>
       <w:r>
-        <w:t xml:space="preserve">Modification et mise </w:t>
+        <w:t xml:space="preserve">Système de </w:t>
       </w:r>
       <w:proofErr w:type="spellStart"/>
       <w:r>
-        <w:t>a</w:t>
+        <w:t>creation</w:t>
       </w:r>
       <w:proofErr w:type="spellEnd"/>
       <w:r>
-        <w:t xml:space="preserve"> jour des commentais : pas fait</w:t>
+        <w:t xml:space="preserve"> de compte : </w:t>
+      </w:r>
+      <w:r>
+        <w:rPr>
+          <w:color w:val="000000" w:themeColor="text1"/>
+          <w:highlight w:val="green"/>
+        </w:rPr>
+        <w:t>fait</w:t>
       </w:r>
     </w:p>
     <w:p>
       <w:r>
-        <w:t xml:space="preserve">Système de </w:t>
-      </w:r>
-      <w:proofErr w:type="spellStart"/>
-      <w:r>
-        <w:t>creation</w:t>
-      </w:r>
-      <w:proofErr w:type="spellEnd"/>
-      <w:r>
-        <w:t xml:space="preserve"> de compte : pas fait </w:t>
+        <w:t xml:space="preserve">Système de connexion : </w:t>
+      </w:r>
+      <w:r>
+        <w:rPr>
+          <w:color w:val="000000" w:themeColor="text1"/>
+          <w:highlight w:val="green"/>
+        </w:rPr>
+        <w:t>fait</w:t>
       </w:r>
     </w:p>
     <w:p>
-      <w:r>
-        <w:t xml:space="preserve">Système de connexion : pas fait </w:t>
+      <w:pPr>
+        <w:rPr>
+          <w:color w:val="000000" w:themeColor="text1"/>
+        </w:rPr>
+      </w:pPr>
+      <w:r>
+        <w:t xml:space="preserve">Sécurisation de </w:t>
+      </w:r>
+      <w:proofErr w:type="spellStart"/>
+      <w:r>
+        <w:t>mdp</w:t>
+      </w:r>
+      <w:proofErr w:type="spellEnd"/>
+      <w:r>
+        <w:t xml:space="preserve"> : </w:t>
+      </w:r>
+      <w:r>
+        <w:rPr>
+          <w:color w:val="000000" w:themeColor="text1"/>
+          <w:highlight w:val="green"/>
+        </w:rPr>
+        <w:t>fait</w:t>
       </w:r>
     </w:p>
     <w:p>
       <w:r>
-        <w:t xml:space="preserve">Sécurisation de </w:t>
-      </w:r>
-      <w:proofErr w:type="spellStart"/>
-      <w:r>
-        <w:t>mdp</w:t>
-      </w:r>
-      <w:proofErr w:type="spellEnd"/>
-      <w:r>
-        <w:t xml:space="preserve"> : pas fait </w:t>
+        <w:t xml:space="preserve">Système d’ajout de commentaire : </w:t>
+      </w:r>
+      <w:r>
+        <w:rPr>
+          <w:color w:val="000000" w:themeColor="text1"/>
+          <w:highlight w:val="green"/>
+        </w:rPr>
+        <w:t>fait</w:t>
       </w:r>
     </w:p>
     <w:p>
@@ -115,11 +150,6 @@
     <w:p>
       <w:r>
         <w:t xml:space="preserve">Système de recommandation : pas fait </w:t>
-      </w:r>
-    </w:p>
-    <w:p>
-      <w:r>
-        <w:t xml:space="preserve">Système de commentaire : pas fait </w:t>
       </w:r>
     </w:p>
     <w:p>
@@ -548,7 +578,7 @@
   <w:style w:type="paragraph" w:default="1" w:styleId="Normal">
     <w:name w:val="Normal"/>
     <w:qFormat/>
-    <w:rsid w:val="00232674"/>
+    <w:rsid w:val="00D20B76"/>
   </w:style>
   <w:style w:type="paragraph" w:styleId="Titre1">
     <w:name w:val="heading 1"/>

</xml_diff>